<commit_message>
cap nhat ngay 24/10 lan cuoi
</commit_message>
<xml_diff>
--- a/BaiThucHanh/ThucHanh2-CacCongCuQuanTri-Phan1.docx
+++ b/BaiThucHanh/ThucHanh2-CacCongCuQuanTri-Phan1.docx
@@ -6102,14 +6102,6 @@
     <w:p>
       <w:pPr>
         <w:pStyle w:val="first-para"/>
-        <w:numPr>
-          <w:ilvl w:val="1"/>
-          <w:numId w:val="14"/>
-        </w:numPr>
-        <w:tabs>
-          <w:tab w:val="clear" w:pos="1440"/>
-        </w:tabs>
-        <w:ind w:left="540"/>
       </w:pPr>
       <w:proofErr w:type="spellStart"/>
       <w:r>
@@ -6118,552 +6110,115 @@
       </w:r>
       <w:proofErr w:type="spellEnd"/>
       <w:r>
-        <w:t xml:space="preserve"> script </w:t>
-      </w:r>
-      <w:proofErr w:type="spellStart"/>
-      <w:r>
-        <w:t>gán</w:t>
-      </w:r>
-      <w:proofErr w:type="spellEnd"/>
-      <w:r>
-        <w:t xml:space="preserve"> </w:t>
-      </w:r>
-      <w:proofErr w:type="spellStart"/>
-      <w:r>
-        <w:t>quyền</w:t>
-      </w:r>
-      <w:proofErr w:type="spellEnd"/>
-      <w:r>
-        <w:t xml:space="preserve"> (GRANT) Select </w:t>
-      </w:r>
-      <w:proofErr w:type="spellStart"/>
-      <w:r>
-        <w:t>cho</w:t>
-      </w:r>
-      <w:proofErr w:type="spellEnd"/>
-      <w:r>
-        <w:t xml:space="preserve"> 1 database user, </w:t>
-      </w:r>
-      <w:proofErr w:type="spellStart"/>
-      <w:r>
-        <w:t>lưu</w:t>
-      </w:r>
-      <w:proofErr w:type="spellEnd"/>
-      <w:r>
-        <w:t xml:space="preserve"> script </w:t>
-      </w:r>
-      <w:proofErr w:type="spellStart"/>
-      <w:r>
-        <w:t>vào</w:t>
-      </w:r>
-      <w:proofErr w:type="spellEnd"/>
-      <w:r>
-        <w:t xml:space="preserve"> “</w:t>
-      </w:r>
-      <w:proofErr w:type="spellStart"/>
-      <w:r>
-        <w:t>GanQuyenSelectDuLieu.sql</w:t>
-      </w:r>
-      <w:proofErr w:type="spellEnd"/>
-      <w:r>
-        <w:t xml:space="preserve">”. Sau </w:t>
-      </w:r>
-      <w:proofErr w:type="spellStart"/>
-      <w:r>
-        <w:t>khi</w:t>
-      </w:r>
-      <w:proofErr w:type="spellEnd"/>
-      <w:r>
-        <w:t xml:space="preserve"> </w:t>
-      </w:r>
-      <w:proofErr w:type="spellStart"/>
-      <w:r>
-        <w:t>gán</w:t>
-      </w:r>
-      <w:proofErr w:type="spellEnd"/>
-      <w:r>
-        <w:t xml:space="preserve"> </w:t>
-      </w:r>
-      <w:proofErr w:type="spellStart"/>
-      <w:r>
-        <w:t>quyền</w:t>
-      </w:r>
-      <w:proofErr w:type="spellEnd"/>
-      <w:r>
-        <w:t xml:space="preserve"> </w:t>
-      </w:r>
-      <w:proofErr w:type="spellStart"/>
-      <w:r>
-        <w:t>bằng</w:t>
-      </w:r>
-      <w:proofErr w:type="spellEnd"/>
-      <w:r>
-        <w:t xml:space="preserve"> </w:t>
-      </w:r>
-      <w:proofErr w:type="spellStart"/>
-      <w:r>
-        <w:t>cách</w:t>
-      </w:r>
-      <w:proofErr w:type="spellEnd"/>
-      <w:r>
-        <w:t xml:space="preserve"> </w:t>
-      </w:r>
-      <w:proofErr w:type="spellStart"/>
-      <w:r>
-        <w:t>chạy</w:t>
-      </w:r>
-      <w:proofErr w:type="spellEnd"/>
-      <w:r>
-        <w:t xml:space="preserve"> script, ta </w:t>
-      </w:r>
-      <w:proofErr w:type="spellStart"/>
-      <w:r>
-        <w:t>thử</w:t>
-      </w:r>
-      <w:proofErr w:type="spellEnd"/>
-      <w:r>
-        <w:t xml:space="preserve"> </w:t>
-      </w:r>
-      <w:proofErr w:type="spellStart"/>
-      <w:r>
-        <w:t>xem</w:t>
-      </w:r>
-      <w:proofErr w:type="spellEnd"/>
-      <w:r>
-        <w:t xml:space="preserve"> </w:t>
-      </w:r>
-      <w:proofErr w:type="spellStart"/>
-      <w:r>
-        <w:t>việc</w:t>
-      </w:r>
-      <w:proofErr w:type="spellEnd"/>
-      <w:r>
-        <w:t xml:space="preserve"> </w:t>
-      </w:r>
-      <w:proofErr w:type="spellStart"/>
-      <w:r>
-        <w:t>gán</w:t>
-      </w:r>
-      <w:proofErr w:type="spellEnd"/>
-      <w:r>
-        <w:t xml:space="preserve"> </w:t>
-      </w:r>
-      <w:proofErr w:type="spellStart"/>
-      <w:r>
-        <w:t>quyền</w:t>
-      </w:r>
-      <w:proofErr w:type="spellEnd"/>
-      <w:r>
-        <w:t xml:space="preserve"> </w:t>
-      </w:r>
-      <w:proofErr w:type="spellStart"/>
-      <w:r>
-        <w:t>có</w:t>
-      </w:r>
-      <w:proofErr w:type="spellEnd"/>
-      <w:r>
-        <w:t xml:space="preserve"> </w:t>
-      </w:r>
-      <w:proofErr w:type="spellStart"/>
-      <w:r>
-        <w:t>tác</w:t>
-      </w:r>
-      <w:proofErr w:type="spellEnd"/>
-      <w:r>
-        <w:t xml:space="preserve"> </w:t>
-      </w:r>
-      <w:proofErr w:type="spellStart"/>
-      <w:r>
-        <w:t>dụng</w:t>
-      </w:r>
-      <w:proofErr w:type="spellEnd"/>
-      <w:r>
-        <w:t xml:space="preserve"> </w:t>
-      </w:r>
-      <w:proofErr w:type="spellStart"/>
-      <w:r>
-        <w:t>chưa</w:t>
-      </w:r>
-      <w:proofErr w:type="spellEnd"/>
-      <w:r>
-        <w:t xml:space="preserve">. Báo </w:t>
-      </w:r>
-      <w:proofErr w:type="spellStart"/>
-      <w:r>
-        <w:t>cáo</w:t>
-      </w:r>
-      <w:proofErr w:type="spellEnd"/>
-      <w:r>
-        <w:t xml:space="preserve"> </w:t>
-      </w:r>
-      <w:proofErr w:type="spellStart"/>
-      <w:r>
-        <w:t>chụp</w:t>
-      </w:r>
-      <w:proofErr w:type="spellEnd"/>
-      <w:r>
-        <w:t xml:space="preserve"> </w:t>
-      </w:r>
-      <w:proofErr w:type="spellStart"/>
-      <w:r>
-        <w:t>từng</w:t>
-      </w:r>
-      <w:proofErr w:type="spellEnd"/>
-      <w:r>
-        <w:t xml:space="preserve"> </w:t>
-      </w:r>
-      <w:proofErr w:type="spellStart"/>
-      <w:r>
-        <w:t>bước</w:t>
-      </w:r>
-      <w:proofErr w:type="spellEnd"/>
-      <w:r>
-        <w:t xml:space="preserve"> </w:t>
-      </w:r>
-      <w:proofErr w:type="spellStart"/>
-      <w:r>
-        <w:t>để</w:t>
-      </w:r>
-      <w:proofErr w:type="spellEnd"/>
-      <w:r>
-        <w:t xml:space="preserve"> </w:t>
-      </w:r>
-      <w:proofErr w:type="spellStart"/>
-      <w:r>
-        <w:t>tạo</w:t>
-      </w:r>
-      <w:proofErr w:type="spellEnd"/>
-      <w:r>
-        <w:t xml:space="preserve"> database user </w:t>
-      </w:r>
-      <w:proofErr w:type="spellStart"/>
-      <w:r>
-        <w:t>của</w:t>
-      </w:r>
-      <w:proofErr w:type="spellEnd"/>
-      <w:r>
-        <w:t xml:space="preserve"> CSDL </w:t>
-      </w:r>
-      <w:proofErr w:type="spellStart"/>
-      <w:r>
-        <w:t>AdventureWorks</w:t>
-      </w:r>
-      <w:proofErr w:type="spellEnd"/>
-      <w:r>
-        <w:t xml:space="preserve">, </w:t>
-      </w:r>
-      <w:proofErr w:type="spellStart"/>
-      <w:r>
-        <w:t>tạo</w:t>
-      </w:r>
-      <w:proofErr w:type="spellEnd"/>
-      <w:r>
-        <w:t xml:space="preserve"> script (</w:t>
-      </w:r>
-      <w:proofErr w:type="spellStart"/>
-      <w:r>
-        <w:t>tên</w:t>
-      </w:r>
-      <w:proofErr w:type="spellEnd"/>
-      <w:r>
-        <w:t xml:space="preserve"> database user </w:t>
-      </w:r>
-      <w:proofErr w:type="spellStart"/>
-      <w:r>
-        <w:t>có</w:t>
-      </w:r>
-      <w:proofErr w:type="spellEnd"/>
-      <w:r>
-        <w:t xml:space="preserve"> </w:t>
-      </w:r>
-      <w:proofErr w:type="spellStart"/>
-      <w:r>
-        <w:t>thể</w:t>
-      </w:r>
-      <w:proofErr w:type="spellEnd"/>
-      <w:r>
-        <w:t xml:space="preserve"> </w:t>
-      </w:r>
-      <w:proofErr w:type="spellStart"/>
-      <w:r>
-        <w:t>không</w:t>
-      </w:r>
-      <w:proofErr w:type="spellEnd"/>
-      <w:r>
-        <w:t xml:space="preserve"> </w:t>
-      </w:r>
-      <w:proofErr w:type="spellStart"/>
-      <w:r>
-        <w:t>giống</w:t>
-      </w:r>
-      <w:proofErr w:type="spellEnd"/>
-      <w:r>
-        <w:t xml:space="preserve">), </w:t>
-      </w:r>
-      <w:proofErr w:type="spellStart"/>
-      <w:r>
-        <w:t>và</w:t>
-      </w:r>
-      <w:proofErr w:type="spellEnd"/>
-      <w:r>
-        <w:t xml:space="preserve"> </w:t>
-      </w:r>
-      <w:proofErr w:type="spellStart"/>
-      <w:r>
-        <w:t>bước</w:t>
-      </w:r>
-      <w:proofErr w:type="spellEnd"/>
-      <w:r>
-        <w:t xml:space="preserve"> </w:t>
-      </w:r>
-      <w:proofErr w:type="spellStart"/>
-      <w:r>
-        <w:t>thử</w:t>
-      </w:r>
-      <w:proofErr w:type="spellEnd"/>
-      <w:r>
-        <w:t xml:space="preserve"> </w:t>
-      </w:r>
-      <w:proofErr w:type="spellStart"/>
-      <w:r>
-        <w:t>sử</w:t>
-      </w:r>
-      <w:proofErr w:type="spellEnd"/>
-      <w:r>
-        <w:t xml:space="preserve"> </w:t>
-      </w:r>
-      <w:proofErr w:type="spellStart"/>
-      <w:r>
-        <w:t>dụng</w:t>
-      </w:r>
-      <w:proofErr w:type="spellEnd"/>
-      <w:r>
-        <w:t xml:space="preserve"> </w:t>
-      </w:r>
-      <w:proofErr w:type="spellStart"/>
-      <w:r>
-        <w:t>quyền</w:t>
-      </w:r>
-      <w:proofErr w:type="spellEnd"/>
-      <w:r>
-        <w:t xml:space="preserve"> </w:t>
-      </w:r>
-      <w:proofErr w:type="spellStart"/>
-      <w:r>
-        <w:t>đã</w:t>
-      </w:r>
-      <w:proofErr w:type="spellEnd"/>
-      <w:r>
-        <w:t xml:space="preserve"> </w:t>
-      </w:r>
-      <w:proofErr w:type="spellStart"/>
-      <w:r>
-        <w:t>gán</w:t>
-      </w:r>
-      <w:proofErr w:type="spellEnd"/>
-      <w:r>
-        <w:t>:</w:t>
+        <w:t xml:space="preserve"> user:</w:t>
       </w:r>
     </w:p>
     <w:p>
       <w:pPr>
-        <w:autoSpaceDE w:val="0"/>
-        <w:autoSpaceDN w:val="0"/>
-        <w:adjustRightInd w:val="0"/>
-        <w:ind w:left="720"/>
-        <w:rPr>
-          <w:rFonts w:ascii="Verdana" w:hAnsi="Verdana"/>
-          <w:noProof/>
-          <w:color w:val="000080"/>
-          <w:sz w:val="22"/>
-        </w:rPr>
-      </w:pPr>
-      <w:r>
-        <w:rPr>
-          <w:rFonts w:ascii="Verdana" w:hAnsi="Verdana"/>
-          <w:noProof/>
-          <w:color w:val="0000FF"/>
-          <w:sz w:val="22"/>
-        </w:rPr>
-        <w:t>use</w:t>
-      </w:r>
-      <w:r>
-        <w:rPr>
-          <w:rFonts w:ascii="Verdana" w:hAnsi="Verdana"/>
-          <w:noProof/>
-          <w:color w:val="000080"/>
-          <w:sz w:val="22"/>
-        </w:rPr>
-        <w:t xml:space="preserve"> [AdventureWorks]</w:t>
+        <w:pStyle w:val="first-para"/>
+      </w:pPr>
+      <w:r>
+        <w:rPr>
+          <w:noProof/>
+        </w:rPr>
+        <w:drawing>
+          <wp:inline distT="0" distB="0" distL="0" distR="0" wp14:anchorId="7A0C99B6" wp14:editId="7C22D84A">
+            <wp:extent cx="6057900" cy="3406140"/>
+            <wp:effectExtent l="0" t="0" r="0" b="3810"/>
+            <wp:docPr id="1091177821" name="Picture 19" descr="A computer screen with a white box&#10;&#10;Description automatically generated"/>
+            <wp:cNvGraphicFramePr>
+              <a:graphicFrameLocks xmlns:a="http://schemas.openxmlformats.org/drawingml/2006/main" noChangeAspect="1"/>
+            </wp:cNvGraphicFramePr>
+            <a:graphic xmlns:a="http://schemas.openxmlformats.org/drawingml/2006/main">
+              <a:graphicData uri="http://schemas.openxmlformats.org/drawingml/2006/picture">
+                <pic:pic xmlns:pic="http://schemas.openxmlformats.org/drawingml/2006/picture">
+                  <pic:nvPicPr>
+                    <pic:cNvPr id="1091177821" name="Picture 19" descr="A computer screen with a white box&#10;&#10;Description automatically generated"/>
+                    <pic:cNvPicPr/>
+                  </pic:nvPicPr>
+                  <pic:blipFill>
+                    <a:blip r:embed="rId22" cstate="print">
+                      <a:extLst>
+                        <a:ext uri="{28A0092B-C50C-407E-A947-70E740481C1C}">
+                          <a14:useLocalDpi xmlns:a14="http://schemas.microsoft.com/office/drawing/2010/main" val="0"/>
+                        </a:ext>
+                      </a:extLst>
+                    </a:blip>
+                    <a:stretch>
+                      <a:fillRect/>
+                    </a:stretch>
+                  </pic:blipFill>
+                  <pic:spPr>
+                    <a:xfrm>
+                      <a:off x="0" y="0"/>
+                      <a:ext cx="6057900" cy="3406140"/>
+                    </a:xfrm>
+                    <a:prstGeom prst="rect">
+                      <a:avLst/>
+                    </a:prstGeom>
+                  </pic:spPr>
+                </pic:pic>
+              </a:graphicData>
+            </a:graphic>
+          </wp:inline>
+        </w:drawing>
       </w:r>
     </w:p>
     <w:p>
       <w:pPr>
-        <w:autoSpaceDE w:val="0"/>
-        <w:autoSpaceDN w:val="0"/>
-        <w:adjustRightInd w:val="0"/>
-        <w:ind w:left="720"/>
-        <w:rPr>
-          <w:rFonts w:ascii="Verdana" w:hAnsi="Verdana"/>
-          <w:noProof/>
-          <w:color w:val="000080"/>
-          <w:sz w:val="22"/>
-        </w:rPr>
-      </w:pPr>
-      <w:r>
-        <w:rPr>
-          <w:rFonts w:ascii="Verdana" w:hAnsi="Verdana"/>
-          <w:noProof/>
-          <w:color w:val="000080"/>
-          <w:sz w:val="22"/>
-        </w:rPr>
-        <w:t>GO</w:t>
+        <w:pStyle w:val="first-para"/>
+      </w:pPr>
+      <w:r>
+        <w:rPr>
+          <w:noProof/>
+        </w:rPr>
+        <w:drawing>
+          <wp:inline distT="0" distB="0" distL="0" distR="0" wp14:anchorId="09C5F309" wp14:editId="678D4507">
+            <wp:extent cx="6057900" cy="3406140"/>
+            <wp:effectExtent l="0" t="0" r="0" b="3810"/>
+            <wp:docPr id="1311414530" name="Picture 21" descr="A computer screen with a white screen&#10;&#10;Description automatically generated"/>
+            <wp:cNvGraphicFramePr>
+              <a:graphicFrameLocks xmlns:a="http://schemas.openxmlformats.org/drawingml/2006/main" noChangeAspect="1"/>
+            </wp:cNvGraphicFramePr>
+            <a:graphic xmlns:a="http://schemas.openxmlformats.org/drawingml/2006/main">
+              <a:graphicData uri="http://schemas.openxmlformats.org/drawingml/2006/picture">
+                <pic:pic xmlns:pic="http://schemas.openxmlformats.org/drawingml/2006/picture">
+                  <pic:nvPicPr>
+                    <pic:cNvPr id="1311414530" name="Picture 21" descr="A computer screen with a white screen&#10;&#10;Description automatically generated"/>
+                    <pic:cNvPicPr/>
+                  </pic:nvPicPr>
+                  <pic:blipFill>
+                    <a:blip r:embed="rId23" cstate="print">
+                      <a:extLst>
+                        <a:ext uri="{28A0092B-C50C-407E-A947-70E740481C1C}">
+                          <a14:useLocalDpi xmlns:a14="http://schemas.microsoft.com/office/drawing/2010/main" val="0"/>
+                        </a:ext>
+                      </a:extLst>
+                    </a:blip>
+                    <a:stretch>
+                      <a:fillRect/>
+                    </a:stretch>
+                  </pic:blipFill>
+                  <pic:spPr>
+                    <a:xfrm>
+                      <a:off x="0" y="0"/>
+                      <a:ext cx="6057900" cy="3406140"/>
+                    </a:xfrm>
+                    <a:prstGeom prst="rect">
+                      <a:avLst/>
+                    </a:prstGeom>
+                  </pic:spPr>
+                </pic:pic>
+              </a:graphicData>
+            </a:graphic>
+          </wp:inline>
+        </w:drawing>
       </w:r>
     </w:p>
     <w:p>
       <w:pPr>
-        <w:autoSpaceDE w:val="0"/>
-        <w:autoSpaceDN w:val="0"/>
-        <w:adjustRightInd w:val="0"/>
-        <w:ind w:left="720"/>
-        <w:rPr>
-          <w:rFonts w:ascii="Verdana" w:hAnsi="Verdana"/>
-          <w:noProof/>
-          <w:color w:val="000080"/>
-          <w:sz w:val="22"/>
-        </w:rPr>
-      </w:pPr>
-      <w:r>
-        <w:rPr>
-          <w:rFonts w:ascii="Verdana" w:hAnsi="Verdana"/>
-          <w:noProof/>
-          <w:color w:val="0000FF"/>
-          <w:sz w:val="22"/>
-        </w:rPr>
-        <w:t>GRANT</w:t>
-      </w:r>
-      <w:r>
-        <w:rPr>
-          <w:rFonts w:ascii="Verdana" w:hAnsi="Verdana"/>
-          <w:noProof/>
-          <w:color w:val="000080"/>
-          <w:sz w:val="22"/>
-        </w:rPr>
-        <w:t xml:space="preserve"> </w:t>
-      </w:r>
-      <w:r>
-        <w:rPr>
-          <w:rFonts w:ascii="Verdana" w:hAnsi="Verdana"/>
-          <w:noProof/>
-          <w:color w:val="0000FF"/>
-          <w:sz w:val="22"/>
-        </w:rPr>
-        <w:t>SELECT</w:t>
-      </w:r>
-      <w:r>
-        <w:rPr>
-          <w:rFonts w:ascii="Verdana" w:hAnsi="Verdana"/>
-          <w:noProof/>
-          <w:color w:val="000080"/>
-          <w:sz w:val="22"/>
-        </w:rPr>
-        <w:t xml:space="preserve"> </w:t>
-      </w:r>
-      <w:r>
-        <w:rPr>
-          <w:rFonts w:ascii="Verdana" w:hAnsi="Verdana"/>
-          <w:noProof/>
-          <w:color w:val="0000FF"/>
-          <w:sz w:val="22"/>
-        </w:rPr>
-        <w:t>ON</w:t>
-      </w:r>
-      <w:r>
-        <w:rPr>
-          <w:rFonts w:ascii="Verdana" w:hAnsi="Verdana"/>
-          <w:noProof/>
-          <w:color w:val="000080"/>
-          <w:sz w:val="22"/>
-        </w:rPr>
-        <w:t xml:space="preserve"> [HumanResources]</w:t>
-      </w:r>
-      <w:r>
-        <w:rPr>
-          <w:rFonts w:ascii="Verdana" w:hAnsi="Verdana"/>
-          <w:noProof/>
-          <w:color w:val="808080"/>
-          <w:sz w:val="22"/>
-        </w:rPr>
-        <w:t>.</w:t>
-      </w:r>
-      <w:r>
-        <w:rPr>
-          <w:rFonts w:ascii="Verdana" w:hAnsi="Verdana"/>
-          <w:noProof/>
-          <w:color w:val="000080"/>
-          <w:sz w:val="22"/>
-        </w:rPr>
-        <w:t xml:space="preserve">[Department] </w:t>
-      </w:r>
-      <w:r>
-        <w:rPr>
-          <w:rFonts w:ascii="Verdana" w:hAnsi="Verdana"/>
-          <w:noProof/>
-          <w:color w:val="0000FF"/>
-          <w:sz w:val="22"/>
-        </w:rPr>
-        <w:t>TO</w:t>
-      </w:r>
-      <w:r>
-        <w:rPr>
-          <w:rFonts w:ascii="Verdana" w:hAnsi="Verdana"/>
-          <w:noProof/>
-          <w:color w:val="000080"/>
-          <w:sz w:val="22"/>
-        </w:rPr>
-        <w:t xml:space="preserve"> [</w:t>
-      </w:r>
-      <w:r>
-        <w:rPr>
-          <w:rFonts w:ascii="Verdana" w:hAnsi="Verdana"/>
-          <w:noProof/>
-          <w:color w:val="000080"/>
-          <w:sz w:val="22"/>
-        </w:rPr>
-        <w:t>DBUSer1</w:t>
-      </w:r>
-      <w:r>
-        <w:rPr>
-          <w:rFonts w:ascii="Verdana" w:hAnsi="Verdana"/>
-          <w:noProof/>
-          <w:color w:val="000080"/>
-          <w:sz w:val="22"/>
-        </w:rPr>
-        <w:t>]</w:t>
-      </w:r>
-    </w:p>
-    <w:p>
-      <w:pPr>
-        <w:autoSpaceDE w:val="0"/>
-        <w:autoSpaceDN w:val="0"/>
-        <w:adjustRightInd w:val="0"/>
-        <w:ind w:left="720"/>
-        <w:rPr>
-          <w:rFonts w:ascii="Verdana" w:hAnsi="Verdana"/>
-          <w:noProof/>
-          <w:color w:val="000080"/>
-          <w:sz w:val="22"/>
-        </w:rPr>
-      </w:pPr>
-      <w:r>
-        <w:rPr>
-          <w:rFonts w:ascii="Verdana" w:hAnsi="Verdana"/>
-          <w:noProof/>
-          <w:color w:val="000080"/>
-          <w:sz w:val="22"/>
-        </w:rPr>
-        <w:t>GO</w:t>
-      </w:r>
+        <w:pStyle w:val="first-para"/>
+      </w:pPr>
     </w:p>
     <w:p>
       <w:pPr>
@@ -6679,6 +6234,7 @@
       </w:pPr>
       <w:proofErr w:type="spellStart"/>
       <w:r>
+        <w:lastRenderedPageBreak/>
         <w:t>Tạo</w:t>
       </w:r>
       <w:proofErr w:type="spellEnd"/>
@@ -6699,47 +6255,7 @@
       </w:r>
       <w:proofErr w:type="spellEnd"/>
       <w:r>
-        <w:t xml:space="preserve"> </w:t>
-      </w:r>
-      <w:proofErr w:type="spellStart"/>
-      <w:r>
-        <w:t>là</w:t>
-      </w:r>
-      <w:proofErr w:type="spellEnd"/>
-      <w:r>
-        <w:t xml:space="preserve"> </w:t>
-      </w:r>
-      <w:proofErr w:type="spellStart"/>
-      <w:r>
-        <w:t>thành</w:t>
-      </w:r>
-      <w:proofErr w:type="spellEnd"/>
-      <w:r>
-        <w:t xml:space="preserve"> </w:t>
-      </w:r>
-      <w:proofErr w:type="spellStart"/>
-      <w:r>
-        <w:t>viên</w:t>
-      </w:r>
-      <w:proofErr w:type="spellEnd"/>
-      <w:r>
-        <w:t xml:space="preserve"> </w:t>
-      </w:r>
-      <w:proofErr w:type="spellStart"/>
-      <w:r>
-        <w:t>của</w:t>
-      </w:r>
-      <w:proofErr w:type="spellEnd"/>
-      <w:r>
-        <w:t xml:space="preserve"> 1 database role “</w:t>
-      </w:r>
-      <w:proofErr w:type="spellStart"/>
-      <w:r>
-        <w:t>db_datawriter</w:t>
-      </w:r>
-      <w:proofErr w:type="spellEnd"/>
-      <w:r>
-        <w:t xml:space="preserve">” </w:t>
+        <w:t xml:space="preserve"> (GRANT) Select </w:t>
       </w:r>
       <w:proofErr w:type="spellStart"/>
       <w:r>
@@ -6767,7 +6283,7 @@
       </w:r>
       <w:proofErr w:type="spellStart"/>
       <w:r>
-        <w:t>GanQuyenThuocRoleDataWriter.sql</w:t>
+        <w:t>GanQuyenSelectDuLieu.sql</w:t>
       </w:r>
       <w:proofErr w:type="spellEnd"/>
       <w:r>
@@ -7090,7 +6606,7 @@
           <w:color w:val="0000FF"/>
           <w:sz w:val="22"/>
         </w:rPr>
-        <w:t>USE</w:t>
+        <w:t>use</w:t>
       </w:r>
       <w:r>
         <w:rPr>
@@ -7134,7 +6650,7 @@
         <w:rPr>
           <w:rFonts w:ascii="Verdana" w:hAnsi="Verdana"/>
           <w:noProof/>
-          <w:color w:val="FF0000"/>
+          <w:color w:val="000080"/>
           <w:sz w:val="22"/>
         </w:rPr>
       </w:pPr>
@@ -7145,7 +6661,7 @@
           <w:color w:val="0000FF"/>
           <w:sz w:val="22"/>
         </w:rPr>
-        <w:t>EXEC</w:t>
+        <w:t>GRANT</w:t>
       </w:r>
       <w:r>
         <w:rPr>
@@ -7160,10 +6676,10 @@
         <w:rPr>
           <w:rFonts w:ascii="Verdana" w:hAnsi="Verdana"/>
           <w:noProof/>
-          <w:color w:val="800000"/>
+          <w:color w:val="0000FF"/>
           <w:sz w:val="22"/>
         </w:rPr>
-        <w:t>sp_addrolemember</w:t>
+        <w:t>SELECT</w:t>
       </w:r>
       <w:r>
         <w:rPr>
@@ -7172,16 +6688,25 @@
           <w:color w:val="000080"/>
           <w:sz w:val="22"/>
         </w:rPr>
-        <w:t xml:space="preserve"> N</w:t>
-      </w:r>
-      <w:r>
-        <w:rPr>
-          <w:rFonts w:ascii="Verdana" w:hAnsi="Verdana"/>
-          <w:noProof/>
-          <w:color w:val="FF0000"/>
+        <w:t xml:space="preserve"> </w:t>
+      </w:r>
+      <w:r>
+        <w:rPr>
+          <w:rFonts w:ascii="Verdana" w:hAnsi="Verdana"/>
+          <w:noProof/>
+          <w:color w:val="0000FF"/>
           <w:sz w:val="22"/>
         </w:rPr>
-        <w:t>'db_datawriter'</w:t>
+        <w:t>ON</w:t>
+      </w:r>
+      <w:r>
+        <w:rPr>
+          <w:rFonts w:ascii="Verdana" w:hAnsi="Verdana"/>
+          <w:noProof/>
+          <w:color w:val="000080"/>
+          <w:sz w:val="22"/>
+        </w:rPr>
+        <w:t xml:space="preserve"> [HumanResources]</w:t>
       </w:r>
       <w:r>
         <w:rPr>
@@ -7190,7 +6715,7 @@
           <w:color w:val="808080"/>
           <w:sz w:val="22"/>
         </w:rPr>
-        <w:t>,</w:t>
+        <w:t>.</w:t>
       </w:r>
       <w:r>
         <w:rPr>
@@ -7199,25 +6724,43 @@
           <w:color w:val="000080"/>
           <w:sz w:val="22"/>
         </w:rPr>
-        <w:t xml:space="preserve"> N</w:t>
-      </w:r>
-      <w:r>
-        <w:rPr>
-          <w:rFonts w:ascii="Verdana" w:hAnsi="Verdana"/>
-          <w:noProof/>
-          <w:color w:val="FF0000"/>
+        <w:t xml:space="preserve">[Department] </w:t>
+      </w:r>
+      <w:r>
+        <w:rPr>
+          <w:rFonts w:ascii="Verdana" w:hAnsi="Verdana"/>
+          <w:noProof/>
+          <w:color w:val="0000FF"/>
           <w:sz w:val="22"/>
         </w:rPr>
-        <w:t>'DBUSer2</w:t>
-      </w:r>
-      <w:r>
-        <w:rPr>
-          <w:rFonts w:ascii="Verdana" w:hAnsi="Verdana"/>
-          <w:noProof/>
-          <w:color w:val="FF0000"/>
+        <w:t>TO</w:t>
+      </w:r>
+      <w:r>
+        <w:rPr>
+          <w:rFonts w:ascii="Verdana" w:hAnsi="Verdana"/>
+          <w:noProof/>
+          <w:color w:val="000080"/>
           <w:sz w:val="22"/>
         </w:rPr>
-        <w:t>'</w:t>
+        <w:t xml:space="preserve"> [</w:t>
+      </w:r>
+      <w:r>
+        <w:rPr>
+          <w:rFonts w:ascii="Verdana" w:hAnsi="Verdana"/>
+          <w:noProof/>
+          <w:color w:val="000080"/>
+          <w:sz w:val="22"/>
+        </w:rPr>
+        <w:t>DBUSer1</w:t>
+      </w:r>
+      <w:r>
+        <w:rPr>
+          <w:rFonts w:ascii="Verdana" w:hAnsi="Verdana"/>
+          <w:noProof/>
+          <w:color w:val="000080"/>
+          <w:sz w:val="22"/>
+        </w:rPr>
+        <w:t>]</w:t>
       </w:r>
     </w:p>
     <w:p>
@@ -7230,6 +6773,7 @@
           <w:rFonts w:ascii="Verdana" w:hAnsi="Verdana"/>
           <w:noProof/>
           <w:color w:val="000080"/>
+          <w:sz w:val="22"/>
         </w:rPr>
       </w:pPr>
       <w:r>
@@ -7240,6 +6784,954 @@
           <w:sz w:val="22"/>
         </w:rPr>
         <w:t>GO</w:t>
+      </w:r>
+    </w:p>
+    <w:p>
+      <w:pPr>
+        <w:autoSpaceDE w:val="0"/>
+        <w:autoSpaceDN w:val="0"/>
+        <w:adjustRightInd w:val="0"/>
+        <w:rPr>
+          <w:rFonts w:ascii="Verdana" w:hAnsi="Verdana"/>
+          <w:noProof/>
+          <w:color w:val="000080"/>
+          <w:sz w:val="22"/>
+        </w:rPr>
+      </w:pPr>
+    </w:p>
+    <w:p>
+      <w:pPr>
+        <w:autoSpaceDE w:val="0"/>
+        <w:autoSpaceDN w:val="0"/>
+        <w:adjustRightInd w:val="0"/>
+        <w:rPr>
+          <w:rFonts w:ascii="Verdana" w:hAnsi="Verdana"/>
+          <w:noProof/>
+          <w:color w:val="000080"/>
+          <w:sz w:val="22"/>
+        </w:rPr>
+      </w:pPr>
+      <w:r>
+        <w:rPr>
+          <w:rFonts w:ascii="Verdana" w:hAnsi="Verdana"/>
+          <w:noProof/>
+          <w:color w:val="000080"/>
+          <w:sz w:val="22"/>
+        </w:rPr>
+        <w:drawing>
+          <wp:inline distT="0" distB="0" distL="0" distR="0" wp14:anchorId="1BC387E6" wp14:editId="665BB720">
+            <wp:extent cx="6057900" cy="3406140"/>
+            <wp:effectExtent l="0" t="0" r="0" b="3810"/>
+            <wp:docPr id="924467689" name="Picture 20" descr="A computer screen with a white screen&#10;&#10;Description automatically generated"/>
+            <wp:cNvGraphicFramePr>
+              <a:graphicFrameLocks xmlns:a="http://schemas.openxmlformats.org/drawingml/2006/main" noChangeAspect="1"/>
+            </wp:cNvGraphicFramePr>
+            <a:graphic xmlns:a="http://schemas.openxmlformats.org/drawingml/2006/main">
+              <a:graphicData uri="http://schemas.openxmlformats.org/drawingml/2006/picture">
+                <pic:pic xmlns:pic="http://schemas.openxmlformats.org/drawingml/2006/picture">
+                  <pic:nvPicPr>
+                    <pic:cNvPr id="924467689" name="Picture 20" descr="A computer screen with a white screen&#10;&#10;Description automatically generated"/>
+                    <pic:cNvPicPr/>
+                  </pic:nvPicPr>
+                  <pic:blipFill>
+                    <a:blip r:embed="rId24" cstate="print">
+                      <a:extLst>
+                        <a:ext uri="{28A0092B-C50C-407E-A947-70E740481C1C}">
+                          <a14:useLocalDpi xmlns:a14="http://schemas.microsoft.com/office/drawing/2010/main" val="0"/>
+                        </a:ext>
+                      </a:extLst>
+                    </a:blip>
+                    <a:stretch>
+                      <a:fillRect/>
+                    </a:stretch>
+                  </pic:blipFill>
+                  <pic:spPr>
+                    <a:xfrm>
+                      <a:off x="0" y="0"/>
+                      <a:ext cx="6057900" cy="3406140"/>
+                    </a:xfrm>
+                    <a:prstGeom prst="rect">
+                      <a:avLst/>
+                    </a:prstGeom>
+                  </pic:spPr>
+                </pic:pic>
+              </a:graphicData>
+            </a:graphic>
+          </wp:inline>
+        </w:drawing>
+      </w:r>
+    </w:p>
+    <w:p>
+      <w:pPr>
+        <w:autoSpaceDE w:val="0"/>
+        <w:autoSpaceDN w:val="0"/>
+        <w:adjustRightInd w:val="0"/>
+        <w:rPr>
+          <w:rFonts w:ascii="Verdana" w:hAnsi="Verdana"/>
+          <w:noProof/>
+          <w:color w:val="000080"/>
+          <w:sz w:val="22"/>
+        </w:rPr>
+      </w:pPr>
+    </w:p>
+    <w:p>
+      <w:pPr>
+        <w:autoSpaceDE w:val="0"/>
+        <w:autoSpaceDN w:val="0"/>
+        <w:adjustRightInd w:val="0"/>
+        <w:rPr>
+          <w:rFonts w:ascii="Verdana" w:hAnsi="Verdana"/>
+          <w:noProof/>
+          <w:color w:val="000080"/>
+          <w:sz w:val="22"/>
+        </w:rPr>
+      </w:pPr>
+      <w:r>
+        <w:rPr>
+          <w:rFonts w:ascii="Verdana" w:hAnsi="Verdana"/>
+          <w:noProof/>
+          <w:color w:val="000080"/>
+          <w:sz w:val="22"/>
+        </w:rPr>
+        <w:lastRenderedPageBreak/>
+        <w:drawing>
+          <wp:inline distT="0" distB="0" distL="0" distR="0" wp14:anchorId="06EBD509" wp14:editId="376AC037">
+            <wp:extent cx="6057900" cy="3406140"/>
+            <wp:effectExtent l="0" t="0" r="0" b="3810"/>
+            <wp:docPr id="523021945" name="Picture 23" descr="A computer screen with a white screen&#10;&#10;Description automatically generated"/>
+            <wp:cNvGraphicFramePr>
+              <a:graphicFrameLocks xmlns:a="http://schemas.openxmlformats.org/drawingml/2006/main" noChangeAspect="1"/>
+            </wp:cNvGraphicFramePr>
+            <a:graphic xmlns:a="http://schemas.openxmlformats.org/drawingml/2006/main">
+              <a:graphicData uri="http://schemas.openxmlformats.org/drawingml/2006/picture">
+                <pic:pic xmlns:pic="http://schemas.openxmlformats.org/drawingml/2006/picture">
+                  <pic:nvPicPr>
+                    <pic:cNvPr id="523021945" name="Picture 23" descr="A computer screen with a white screen&#10;&#10;Description automatically generated"/>
+                    <pic:cNvPicPr/>
+                  </pic:nvPicPr>
+                  <pic:blipFill>
+                    <a:blip r:embed="rId25" cstate="print">
+                      <a:extLst>
+                        <a:ext uri="{28A0092B-C50C-407E-A947-70E740481C1C}">
+                          <a14:useLocalDpi xmlns:a14="http://schemas.microsoft.com/office/drawing/2010/main" val="0"/>
+                        </a:ext>
+                      </a:extLst>
+                    </a:blip>
+                    <a:stretch>
+                      <a:fillRect/>
+                    </a:stretch>
+                  </pic:blipFill>
+                  <pic:spPr>
+                    <a:xfrm>
+                      <a:off x="0" y="0"/>
+                      <a:ext cx="6057900" cy="3406140"/>
+                    </a:xfrm>
+                    <a:prstGeom prst="rect">
+                      <a:avLst/>
+                    </a:prstGeom>
+                  </pic:spPr>
+                </pic:pic>
+              </a:graphicData>
+            </a:graphic>
+          </wp:inline>
+        </w:drawing>
+      </w:r>
+    </w:p>
+    <w:p>
+      <w:pPr>
+        <w:pStyle w:val="first-para"/>
+        <w:numPr>
+          <w:ilvl w:val="1"/>
+          <w:numId w:val="14"/>
+        </w:numPr>
+        <w:tabs>
+          <w:tab w:val="clear" w:pos="1440"/>
+        </w:tabs>
+        <w:ind w:left="540"/>
+      </w:pPr>
+      <w:proofErr w:type="spellStart"/>
+      <w:r>
+        <w:t>Tạo</w:t>
+      </w:r>
+      <w:proofErr w:type="spellEnd"/>
+      <w:r>
+        <w:t xml:space="preserve"> script </w:t>
+      </w:r>
+      <w:proofErr w:type="spellStart"/>
+      <w:r>
+        <w:t>gán</w:t>
+      </w:r>
+      <w:proofErr w:type="spellEnd"/>
+      <w:r>
+        <w:t xml:space="preserve"> </w:t>
+      </w:r>
+      <w:proofErr w:type="spellStart"/>
+      <w:r>
+        <w:t>quyền</w:t>
+      </w:r>
+      <w:proofErr w:type="spellEnd"/>
+      <w:r>
+        <w:t xml:space="preserve"> </w:t>
+      </w:r>
+      <w:proofErr w:type="spellStart"/>
+      <w:r>
+        <w:t>là</w:t>
+      </w:r>
+      <w:proofErr w:type="spellEnd"/>
+      <w:r>
+        <w:t xml:space="preserve"> </w:t>
+      </w:r>
+      <w:proofErr w:type="spellStart"/>
+      <w:r>
+        <w:t>thành</w:t>
+      </w:r>
+      <w:proofErr w:type="spellEnd"/>
+      <w:r>
+        <w:t xml:space="preserve"> </w:t>
+      </w:r>
+      <w:proofErr w:type="spellStart"/>
+      <w:r>
+        <w:t>viên</w:t>
+      </w:r>
+      <w:proofErr w:type="spellEnd"/>
+      <w:r>
+        <w:t xml:space="preserve"> </w:t>
+      </w:r>
+      <w:proofErr w:type="spellStart"/>
+      <w:r>
+        <w:t>của</w:t>
+      </w:r>
+      <w:proofErr w:type="spellEnd"/>
+      <w:r>
+        <w:t xml:space="preserve"> 1 database role “</w:t>
+      </w:r>
+      <w:proofErr w:type="spellStart"/>
+      <w:r>
+        <w:t>db_datawriter</w:t>
+      </w:r>
+      <w:proofErr w:type="spellEnd"/>
+      <w:r>
+        <w:t xml:space="preserve">” </w:t>
+      </w:r>
+      <w:proofErr w:type="spellStart"/>
+      <w:r>
+        <w:t>cho</w:t>
+      </w:r>
+      <w:proofErr w:type="spellEnd"/>
+      <w:r>
+        <w:t xml:space="preserve"> 1 database user, </w:t>
+      </w:r>
+      <w:proofErr w:type="spellStart"/>
+      <w:r>
+        <w:t>lưu</w:t>
+      </w:r>
+      <w:proofErr w:type="spellEnd"/>
+      <w:r>
+        <w:t xml:space="preserve"> script </w:t>
+      </w:r>
+      <w:proofErr w:type="spellStart"/>
+      <w:r>
+        <w:t>vào</w:t>
+      </w:r>
+      <w:proofErr w:type="spellEnd"/>
+      <w:r>
+        <w:t xml:space="preserve"> “</w:t>
+      </w:r>
+      <w:proofErr w:type="spellStart"/>
+      <w:r>
+        <w:t>GanQuyenThuocRoleDataWriter.sql</w:t>
+      </w:r>
+      <w:proofErr w:type="spellEnd"/>
+      <w:r>
+        <w:t xml:space="preserve">”. Sau </w:t>
+      </w:r>
+      <w:proofErr w:type="spellStart"/>
+      <w:r>
+        <w:t>khi</w:t>
+      </w:r>
+      <w:proofErr w:type="spellEnd"/>
+      <w:r>
+        <w:t xml:space="preserve"> </w:t>
+      </w:r>
+      <w:proofErr w:type="spellStart"/>
+      <w:r>
+        <w:t>gán</w:t>
+      </w:r>
+      <w:proofErr w:type="spellEnd"/>
+      <w:r>
+        <w:t xml:space="preserve"> </w:t>
+      </w:r>
+      <w:proofErr w:type="spellStart"/>
+      <w:r>
+        <w:t>quyền</w:t>
+      </w:r>
+      <w:proofErr w:type="spellEnd"/>
+      <w:r>
+        <w:t xml:space="preserve"> </w:t>
+      </w:r>
+      <w:proofErr w:type="spellStart"/>
+      <w:r>
+        <w:t>bằng</w:t>
+      </w:r>
+      <w:proofErr w:type="spellEnd"/>
+      <w:r>
+        <w:t xml:space="preserve"> </w:t>
+      </w:r>
+      <w:proofErr w:type="spellStart"/>
+      <w:r>
+        <w:t>cách</w:t>
+      </w:r>
+      <w:proofErr w:type="spellEnd"/>
+      <w:r>
+        <w:t xml:space="preserve"> </w:t>
+      </w:r>
+      <w:proofErr w:type="spellStart"/>
+      <w:r>
+        <w:t>chạy</w:t>
+      </w:r>
+      <w:proofErr w:type="spellEnd"/>
+      <w:r>
+        <w:t xml:space="preserve"> script, ta </w:t>
+      </w:r>
+      <w:proofErr w:type="spellStart"/>
+      <w:r>
+        <w:t>thử</w:t>
+      </w:r>
+      <w:proofErr w:type="spellEnd"/>
+      <w:r>
+        <w:t xml:space="preserve"> </w:t>
+      </w:r>
+      <w:proofErr w:type="spellStart"/>
+      <w:r>
+        <w:t>xem</w:t>
+      </w:r>
+      <w:proofErr w:type="spellEnd"/>
+      <w:r>
+        <w:t xml:space="preserve"> </w:t>
+      </w:r>
+      <w:proofErr w:type="spellStart"/>
+      <w:r>
+        <w:t>việc</w:t>
+      </w:r>
+      <w:proofErr w:type="spellEnd"/>
+      <w:r>
+        <w:t xml:space="preserve"> </w:t>
+      </w:r>
+      <w:proofErr w:type="spellStart"/>
+      <w:r>
+        <w:t>gán</w:t>
+      </w:r>
+      <w:proofErr w:type="spellEnd"/>
+      <w:r>
+        <w:t xml:space="preserve"> </w:t>
+      </w:r>
+      <w:proofErr w:type="spellStart"/>
+      <w:r>
+        <w:t>quyền</w:t>
+      </w:r>
+      <w:proofErr w:type="spellEnd"/>
+      <w:r>
+        <w:t xml:space="preserve"> </w:t>
+      </w:r>
+      <w:proofErr w:type="spellStart"/>
+      <w:r>
+        <w:t>có</w:t>
+      </w:r>
+      <w:proofErr w:type="spellEnd"/>
+      <w:r>
+        <w:t xml:space="preserve"> </w:t>
+      </w:r>
+      <w:proofErr w:type="spellStart"/>
+      <w:r>
+        <w:t>tác</w:t>
+      </w:r>
+      <w:proofErr w:type="spellEnd"/>
+      <w:r>
+        <w:t xml:space="preserve"> </w:t>
+      </w:r>
+      <w:proofErr w:type="spellStart"/>
+      <w:r>
+        <w:t>dụng</w:t>
+      </w:r>
+      <w:proofErr w:type="spellEnd"/>
+      <w:r>
+        <w:t xml:space="preserve"> </w:t>
+      </w:r>
+      <w:proofErr w:type="spellStart"/>
+      <w:r>
+        <w:t>chưa</w:t>
+      </w:r>
+      <w:proofErr w:type="spellEnd"/>
+      <w:r>
+        <w:t xml:space="preserve">. Báo </w:t>
+      </w:r>
+      <w:proofErr w:type="spellStart"/>
+      <w:r>
+        <w:t>cáo</w:t>
+      </w:r>
+      <w:proofErr w:type="spellEnd"/>
+      <w:r>
+        <w:t xml:space="preserve"> </w:t>
+      </w:r>
+      <w:proofErr w:type="spellStart"/>
+      <w:r>
+        <w:t>chụp</w:t>
+      </w:r>
+      <w:proofErr w:type="spellEnd"/>
+      <w:r>
+        <w:t xml:space="preserve"> </w:t>
+      </w:r>
+      <w:proofErr w:type="spellStart"/>
+      <w:r>
+        <w:t>từng</w:t>
+      </w:r>
+      <w:proofErr w:type="spellEnd"/>
+      <w:r>
+        <w:t xml:space="preserve"> </w:t>
+      </w:r>
+      <w:proofErr w:type="spellStart"/>
+      <w:r>
+        <w:t>bước</w:t>
+      </w:r>
+      <w:proofErr w:type="spellEnd"/>
+      <w:r>
+        <w:t xml:space="preserve"> </w:t>
+      </w:r>
+      <w:proofErr w:type="spellStart"/>
+      <w:r>
+        <w:t>để</w:t>
+      </w:r>
+      <w:proofErr w:type="spellEnd"/>
+      <w:r>
+        <w:t xml:space="preserve"> </w:t>
+      </w:r>
+      <w:proofErr w:type="spellStart"/>
+      <w:r>
+        <w:t>tạo</w:t>
+      </w:r>
+      <w:proofErr w:type="spellEnd"/>
+      <w:r>
+        <w:t xml:space="preserve"> database user </w:t>
+      </w:r>
+      <w:proofErr w:type="spellStart"/>
+      <w:r>
+        <w:t>của</w:t>
+      </w:r>
+      <w:proofErr w:type="spellEnd"/>
+      <w:r>
+        <w:t xml:space="preserve"> CSDL </w:t>
+      </w:r>
+      <w:proofErr w:type="spellStart"/>
+      <w:r>
+        <w:t>AdventureWorks</w:t>
+      </w:r>
+      <w:proofErr w:type="spellEnd"/>
+      <w:r>
+        <w:t xml:space="preserve">, </w:t>
+      </w:r>
+      <w:proofErr w:type="spellStart"/>
+      <w:r>
+        <w:t>tạo</w:t>
+      </w:r>
+      <w:proofErr w:type="spellEnd"/>
+      <w:r>
+        <w:t xml:space="preserve"> script (</w:t>
+      </w:r>
+      <w:proofErr w:type="spellStart"/>
+      <w:r>
+        <w:t>tên</w:t>
+      </w:r>
+      <w:proofErr w:type="spellEnd"/>
+      <w:r>
+        <w:t xml:space="preserve"> database user </w:t>
+      </w:r>
+      <w:proofErr w:type="spellStart"/>
+      <w:r>
+        <w:t>có</w:t>
+      </w:r>
+      <w:proofErr w:type="spellEnd"/>
+      <w:r>
+        <w:t xml:space="preserve"> </w:t>
+      </w:r>
+      <w:proofErr w:type="spellStart"/>
+      <w:r>
+        <w:t>thể</w:t>
+      </w:r>
+      <w:proofErr w:type="spellEnd"/>
+      <w:r>
+        <w:t xml:space="preserve"> </w:t>
+      </w:r>
+      <w:proofErr w:type="spellStart"/>
+      <w:r>
+        <w:t>không</w:t>
+      </w:r>
+      <w:proofErr w:type="spellEnd"/>
+      <w:r>
+        <w:t xml:space="preserve"> </w:t>
+      </w:r>
+      <w:proofErr w:type="spellStart"/>
+      <w:r>
+        <w:t>giống</w:t>
+      </w:r>
+      <w:proofErr w:type="spellEnd"/>
+      <w:r>
+        <w:t xml:space="preserve">), </w:t>
+      </w:r>
+      <w:proofErr w:type="spellStart"/>
+      <w:r>
+        <w:t>và</w:t>
+      </w:r>
+      <w:proofErr w:type="spellEnd"/>
+      <w:r>
+        <w:t xml:space="preserve"> </w:t>
+      </w:r>
+      <w:proofErr w:type="spellStart"/>
+      <w:r>
+        <w:t>bước</w:t>
+      </w:r>
+      <w:proofErr w:type="spellEnd"/>
+      <w:r>
+        <w:t xml:space="preserve"> </w:t>
+      </w:r>
+      <w:proofErr w:type="spellStart"/>
+      <w:r>
+        <w:t>thử</w:t>
+      </w:r>
+      <w:proofErr w:type="spellEnd"/>
+      <w:r>
+        <w:t xml:space="preserve"> </w:t>
+      </w:r>
+      <w:proofErr w:type="spellStart"/>
+      <w:r>
+        <w:t>sử</w:t>
+      </w:r>
+      <w:proofErr w:type="spellEnd"/>
+      <w:r>
+        <w:t xml:space="preserve"> </w:t>
+      </w:r>
+      <w:proofErr w:type="spellStart"/>
+      <w:r>
+        <w:t>dụng</w:t>
+      </w:r>
+      <w:proofErr w:type="spellEnd"/>
+      <w:r>
+        <w:t xml:space="preserve"> </w:t>
+      </w:r>
+      <w:proofErr w:type="spellStart"/>
+      <w:r>
+        <w:t>quyền</w:t>
+      </w:r>
+      <w:proofErr w:type="spellEnd"/>
+      <w:r>
+        <w:t xml:space="preserve"> </w:t>
+      </w:r>
+      <w:proofErr w:type="spellStart"/>
+      <w:r>
+        <w:t>đã</w:t>
+      </w:r>
+      <w:proofErr w:type="spellEnd"/>
+      <w:r>
+        <w:t xml:space="preserve"> </w:t>
+      </w:r>
+      <w:proofErr w:type="spellStart"/>
+      <w:r>
+        <w:t>gán</w:t>
+      </w:r>
+      <w:proofErr w:type="spellEnd"/>
+      <w:r>
+        <w:t>:</w:t>
+      </w:r>
+    </w:p>
+    <w:p>
+      <w:pPr>
+        <w:autoSpaceDE w:val="0"/>
+        <w:autoSpaceDN w:val="0"/>
+        <w:adjustRightInd w:val="0"/>
+        <w:ind w:left="720"/>
+        <w:rPr>
+          <w:rFonts w:ascii="Verdana" w:hAnsi="Verdana"/>
+          <w:noProof/>
+          <w:color w:val="000080"/>
+          <w:sz w:val="22"/>
+        </w:rPr>
+      </w:pPr>
+      <w:r>
+        <w:rPr>
+          <w:rFonts w:ascii="Verdana" w:hAnsi="Verdana"/>
+          <w:noProof/>
+          <w:color w:val="0000FF"/>
+          <w:sz w:val="22"/>
+        </w:rPr>
+        <w:t>USE</w:t>
+      </w:r>
+      <w:r>
+        <w:rPr>
+          <w:rFonts w:ascii="Verdana" w:hAnsi="Verdana"/>
+          <w:noProof/>
+          <w:color w:val="000080"/>
+          <w:sz w:val="22"/>
+        </w:rPr>
+        <w:t xml:space="preserve"> [AdventureWorks]</w:t>
+      </w:r>
+    </w:p>
+    <w:p>
+      <w:pPr>
+        <w:autoSpaceDE w:val="0"/>
+        <w:autoSpaceDN w:val="0"/>
+        <w:adjustRightInd w:val="0"/>
+        <w:ind w:left="720"/>
+        <w:rPr>
+          <w:rFonts w:ascii="Verdana" w:hAnsi="Verdana"/>
+          <w:noProof/>
+          <w:color w:val="000080"/>
+          <w:sz w:val="22"/>
+        </w:rPr>
+      </w:pPr>
+      <w:r>
+        <w:rPr>
+          <w:rFonts w:ascii="Verdana" w:hAnsi="Verdana"/>
+          <w:noProof/>
+          <w:color w:val="000080"/>
+          <w:sz w:val="22"/>
+        </w:rPr>
+        <w:t>GO</w:t>
+      </w:r>
+    </w:p>
+    <w:p>
+      <w:pPr>
+        <w:autoSpaceDE w:val="0"/>
+        <w:autoSpaceDN w:val="0"/>
+        <w:adjustRightInd w:val="0"/>
+        <w:ind w:left="720"/>
+        <w:rPr>
+          <w:rFonts w:ascii="Verdana" w:hAnsi="Verdana"/>
+          <w:noProof/>
+          <w:color w:val="FF0000"/>
+          <w:sz w:val="22"/>
+        </w:rPr>
+      </w:pPr>
+      <w:r>
+        <w:rPr>
+          <w:rFonts w:ascii="Verdana" w:hAnsi="Verdana"/>
+          <w:noProof/>
+          <w:color w:val="0000FF"/>
+          <w:sz w:val="22"/>
+        </w:rPr>
+        <w:t>EXEC</w:t>
+      </w:r>
+      <w:r>
+        <w:rPr>
+          <w:rFonts w:ascii="Verdana" w:hAnsi="Verdana"/>
+          <w:noProof/>
+          <w:color w:val="000080"/>
+          <w:sz w:val="22"/>
+        </w:rPr>
+        <w:t xml:space="preserve"> </w:t>
+      </w:r>
+      <w:r>
+        <w:rPr>
+          <w:rFonts w:ascii="Verdana" w:hAnsi="Verdana"/>
+          <w:noProof/>
+          <w:color w:val="800000"/>
+          <w:sz w:val="22"/>
+        </w:rPr>
+        <w:t>sp_addrolemember</w:t>
+      </w:r>
+      <w:r>
+        <w:rPr>
+          <w:rFonts w:ascii="Verdana" w:hAnsi="Verdana"/>
+          <w:noProof/>
+          <w:color w:val="000080"/>
+          <w:sz w:val="22"/>
+        </w:rPr>
+        <w:t xml:space="preserve"> N</w:t>
+      </w:r>
+      <w:r>
+        <w:rPr>
+          <w:rFonts w:ascii="Verdana" w:hAnsi="Verdana"/>
+          <w:noProof/>
+          <w:color w:val="FF0000"/>
+          <w:sz w:val="22"/>
+        </w:rPr>
+        <w:t>'db_datawriter'</w:t>
+      </w:r>
+      <w:r>
+        <w:rPr>
+          <w:rFonts w:ascii="Verdana" w:hAnsi="Verdana"/>
+          <w:noProof/>
+          <w:color w:val="808080"/>
+          <w:sz w:val="22"/>
+        </w:rPr>
+        <w:t>,</w:t>
+      </w:r>
+      <w:r>
+        <w:rPr>
+          <w:rFonts w:ascii="Verdana" w:hAnsi="Verdana"/>
+          <w:noProof/>
+          <w:color w:val="000080"/>
+          <w:sz w:val="22"/>
+        </w:rPr>
+        <w:t xml:space="preserve"> N</w:t>
+      </w:r>
+      <w:r>
+        <w:rPr>
+          <w:rFonts w:ascii="Verdana" w:hAnsi="Verdana"/>
+          <w:noProof/>
+          <w:color w:val="FF0000"/>
+          <w:sz w:val="22"/>
+        </w:rPr>
+        <w:t>'DBUSer2</w:t>
+      </w:r>
+      <w:r>
+        <w:rPr>
+          <w:rFonts w:ascii="Verdana" w:hAnsi="Verdana"/>
+          <w:noProof/>
+          <w:color w:val="FF0000"/>
+          <w:sz w:val="22"/>
+        </w:rPr>
+        <w:t>'</w:t>
+      </w:r>
+    </w:p>
+    <w:p>
+      <w:pPr>
+        <w:autoSpaceDE w:val="0"/>
+        <w:autoSpaceDN w:val="0"/>
+        <w:adjustRightInd w:val="0"/>
+        <w:ind w:left="720"/>
+        <w:rPr>
+          <w:rFonts w:ascii="Verdana" w:hAnsi="Verdana"/>
+          <w:noProof/>
+          <w:color w:val="000080"/>
+          <w:sz w:val="22"/>
+        </w:rPr>
+      </w:pPr>
+      <w:r>
+        <w:rPr>
+          <w:rFonts w:ascii="Verdana" w:hAnsi="Verdana"/>
+          <w:noProof/>
+          <w:color w:val="000080"/>
+          <w:sz w:val="22"/>
+        </w:rPr>
+        <w:t>GO</w:t>
+      </w:r>
+    </w:p>
+    <w:p>
+      <w:pPr>
+        <w:autoSpaceDE w:val="0"/>
+        <w:autoSpaceDN w:val="0"/>
+        <w:adjustRightInd w:val="0"/>
+        <w:rPr>
+          <w:rFonts w:ascii="Verdana" w:hAnsi="Verdana"/>
+          <w:noProof/>
+          <w:color w:val="000080"/>
+          <w:sz w:val="22"/>
+        </w:rPr>
+      </w:pPr>
+    </w:p>
+    <w:p>
+      <w:pPr>
+        <w:autoSpaceDE w:val="0"/>
+        <w:autoSpaceDN w:val="0"/>
+        <w:adjustRightInd w:val="0"/>
+        <w:rPr>
+          <w:rFonts w:ascii="Verdana" w:hAnsi="Verdana"/>
+          <w:noProof/>
+          <w:color w:val="000080"/>
+        </w:rPr>
+      </w:pPr>
+      <w:r>
+        <w:rPr>
+          <w:rFonts w:ascii="Verdana" w:hAnsi="Verdana"/>
+          <w:noProof/>
+          <w:color w:val="000080"/>
+        </w:rPr>
+        <w:lastRenderedPageBreak/>
+        <w:drawing>
+          <wp:inline distT="0" distB="0" distL="0" distR="0" wp14:anchorId="69415998" wp14:editId="0D5CAD23">
+            <wp:extent cx="6057900" cy="3406140"/>
+            <wp:effectExtent l="0" t="0" r="0" b="3810"/>
+            <wp:docPr id="1756088052" name="Picture 22" descr="A computer screen with a white screen&#10;&#10;Description automatically generated"/>
+            <wp:cNvGraphicFramePr>
+              <a:graphicFrameLocks xmlns:a="http://schemas.openxmlformats.org/drawingml/2006/main" noChangeAspect="1"/>
+            </wp:cNvGraphicFramePr>
+            <a:graphic xmlns:a="http://schemas.openxmlformats.org/drawingml/2006/main">
+              <a:graphicData uri="http://schemas.openxmlformats.org/drawingml/2006/picture">
+                <pic:pic xmlns:pic="http://schemas.openxmlformats.org/drawingml/2006/picture">
+                  <pic:nvPicPr>
+                    <pic:cNvPr id="1756088052" name="Picture 22" descr="A computer screen with a white screen&#10;&#10;Description automatically generated"/>
+                    <pic:cNvPicPr/>
+                  </pic:nvPicPr>
+                  <pic:blipFill>
+                    <a:blip r:embed="rId26" cstate="print">
+                      <a:extLst>
+                        <a:ext uri="{28A0092B-C50C-407E-A947-70E740481C1C}">
+                          <a14:useLocalDpi xmlns:a14="http://schemas.microsoft.com/office/drawing/2010/main" val="0"/>
+                        </a:ext>
+                      </a:extLst>
+                    </a:blip>
+                    <a:stretch>
+                      <a:fillRect/>
+                    </a:stretch>
+                  </pic:blipFill>
+                  <pic:spPr>
+                    <a:xfrm>
+                      <a:off x="0" y="0"/>
+                      <a:ext cx="6057900" cy="3406140"/>
+                    </a:xfrm>
+                    <a:prstGeom prst="rect">
+                      <a:avLst/>
+                    </a:prstGeom>
+                  </pic:spPr>
+                </pic:pic>
+              </a:graphicData>
+            </a:graphic>
+          </wp:inline>
+        </w:drawing>
+      </w:r>
+    </w:p>
+    <w:p>
+      <w:pPr>
+        <w:autoSpaceDE w:val="0"/>
+        <w:autoSpaceDN w:val="0"/>
+        <w:adjustRightInd w:val="0"/>
+        <w:rPr>
+          <w:rFonts w:ascii="Verdana" w:hAnsi="Verdana"/>
+          <w:noProof/>
+          <w:color w:val="000080"/>
+        </w:rPr>
+      </w:pPr>
+    </w:p>
+    <w:p>
+      <w:pPr>
+        <w:autoSpaceDE w:val="0"/>
+        <w:autoSpaceDN w:val="0"/>
+        <w:adjustRightInd w:val="0"/>
+        <w:rPr>
+          <w:rFonts w:ascii="Verdana" w:hAnsi="Verdana"/>
+          <w:noProof/>
+          <w:color w:val="000080"/>
+        </w:rPr>
+      </w:pPr>
+      <w:r>
+        <w:rPr>
+          <w:rFonts w:ascii="Verdana" w:hAnsi="Verdana"/>
+          <w:noProof/>
+          <w:color w:val="000080"/>
+        </w:rPr>
+        <w:drawing>
+          <wp:inline distT="0" distB="0" distL="0" distR="0" wp14:anchorId="2527DCA1" wp14:editId="196D337B">
+            <wp:extent cx="6057900" cy="3406140"/>
+            <wp:effectExtent l="0" t="0" r="0" b="3810"/>
+            <wp:docPr id="1912084444" name="Picture 24" descr="A computer screen with a white screen&#10;&#10;Description automatically generated"/>
+            <wp:cNvGraphicFramePr>
+              <a:graphicFrameLocks xmlns:a="http://schemas.openxmlformats.org/drawingml/2006/main" noChangeAspect="1"/>
+            </wp:cNvGraphicFramePr>
+            <a:graphic xmlns:a="http://schemas.openxmlformats.org/drawingml/2006/main">
+              <a:graphicData uri="http://schemas.openxmlformats.org/drawingml/2006/picture">
+                <pic:pic xmlns:pic="http://schemas.openxmlformats.org/drawingml/2006/picture">
+                  <pic:nvPicPr>
+                    <pic:cNvPr id="1912084444" name="Picture 24" descr="A computer screen with a white screen&#10;&#10;Description automatically generated"/>
+                    <pic:cNvPicPr/>
+                  </pic:nvPicPr>
+                  <pic:blipFill>
+                    <a:blip r:embed="rId27" cstate="print">
+                      <a:extLst>
+                        <a:ext uri="{28A0092B-C50C-407E-A947-70E740481C1C}">
+                          <a14:useLocalDpi xmlns:a14="http://schemas.microsoft.com/office/drawing/2010/main" val="0"/>
+                        </a:ext>
+                      </a:extLst>
+                    </a:blip>
+                    <a:stretch>
+                      <a:fillRect/>
+                    </a:stretch>
+                  </pic:blipFill>
+                  <pic:spPr>
+                    <a:xfrm>
+                      <a:off x="0" y="0"/>
+                      <a:ext cx="6057900" cy="3406140"/>
+                    </a:xfrm>
+                    <a:prstGeom prst="rect">
+                      <a:avLst/>
+                    </a:prstGeom>
+                  </pic:spPr>
+                </pic:pic>
+              </a:graphicData>
+            </a:graphic>
+          </wp:inline>
+        </w:drawing>
+      </w:r>
+    </w:p>
+    <w:p>
+      <w:pPr>
+        <w:autoSpaceDE w:val="0"/>
+        <w:autoSpaceDN w:val="0"/>
+        <w:adjustRightInd w:val="0"/>
+        <w:rPr>
+          <w:rFonts w:ascii="Verdana" w:hAnsi="Verdana"/>
+          <w:noProof/>
+          <w:color w:val="000080"/>
+        </w:rPr>
+      </w:pPr>
+    </w:p>
+    <w:p>
+      <w:pPr>
+        <w:autoSpaceDE w:val="0"/>
+        <w:autoSpaceDN w:val="0"/>
+        <w:adjustRightInd w:val="0"/>
+        <w:rPr>
+          <w:rFonts w:ascii="Verdana" w:hAnsi="Verdana"/>
+          <w:noProof/>
+          <w:color w:val="000080"/>
+        </w:rPr>
+      </w:pPr>
+      <w:r>
+        <w:rPr>
+          <w:rFonts w:ascii="Verdana" w:hAnsi="Verdana"/>
+          <w:noProof/>
+          <w:color w:val="000080"/>
+        </w:rPr>
+        <w:lastRenderedPageBreak/>
+        <w:drawing>
+          <wp:inline distT="0" distB="0" distL="0" distR="0" wp14:anchorId="248DD26F" wp14:editId="0164F73B">
+            <wp:extent cx="6057900" cy="3406140"/>
+            <wp:effectExtent l="0" t="0" r="0" b="3810"/>
+            <wp:docPr id="2100288041" name="Picture 25" descr="A computer screen with a white screen&#10;&#10;Description automatically generated"/>
+            <wp:cNvGraphicFramePr>
+              <a:graphicFrameLocks xmlns:a="http://schemas.openxmlformats.org/drawingml/2006/main" noChangeAspect="1"/>
+            </wp:cNvGraphicFramePr>
+            <a:graphic xmlns:a="http://schemas.openxmlformats.org/drawingml/2006/main">
+              <a:graphicData uri="http://schemas.openxmlformats.org/drawingml/2006/picture">
+                <pic:pic xmlns:pic="http://schemas.openxmlformats.org/drawingml/2006/picture">
+                  <pic:nvPicPr>
+                    <pic:cNvPr id="2100288041" name="Picture 25" descr="A computer screen with a white screen&#10;&#10;Description automatically generated"/>
+                    <pic:cNvPicPr/>
+                  </pic:nvPicPr>
+                  <pic:blipFill>
+                    <a:blip r:embed="rId28" cstate="print">
+                      <a:extLst>
+                        <a:ext uri="{28A0092B-C50C-407E-A947-70E740481C1C}">
+                          <a14:useLocalDpi xmlns:a14="http://schemas.microsoft.com/office/drawing/2010/main" val="0"/>
+                        </a:ext>
+                      </a:extLst>
+                    </a:blip>
+                    <a:stretch>
+                      <a:fillRect/>
+                    </a:stretch>
+                  </pic:blipFill>
+                  <pic:spPr>
+                    <a:xfrm>
+                      <a:off x="0" y="0"/>
+                      <a:ext cx="6057900" cy="3406140"/>
+                    </a:xfrm>
+                    <a:prstGeom prst="rect">
+                      <a:avLst/>
+                    </a:prstGeom>
+                  </pic:spPr>
+                </pic:pic>
+              </a:graphicData>
+            </a:graphic>
+          </wp:inline>
+        </w:drawing>
       </w:r>
     </w:p>
     <w:p>
@@ -7926,7 +8418,7 @@
         <v:path o:extrusionok="f" gradientshapeok="t" o:connecttype="rect"/>
         <o:lock v:ext="edit" aspectratio="t"/>
       </v:shapetype>
-      <v:shape id="_x0000_i1049" type="#_x0000_t75" style="width:10.9pt;height:10.9pt" o:bullet="t">
+      <v:shape id="_x0000_i1058" type="#_x0000_t75" style="width:11.25pt;height:11.25pt" o:bullet="t">
         <v:imagedata r:id="rId1" o:title="msoB4E2"/>
       </v:shape>
     </w:pict>

</xml_diff>